<commit_message>
added report in lab3
</commit_message>
<xml_diff>
--- a/labs/lab3/report/report.docx
+++ b/labs/lab3/report/report.docx
@@ -987,19 +987,19 @@
               <w:jc w:val="left"/>
             </w:pPr>
             <w:r>
-              <w:t xml:space="preserve">100</w:t>
-            </w:r>
-          </w:p>
-        </w:tc>
-        <w:tc>
-          <w:tcPr/>
-          <w:p>
-            <w:pPr>
-              <w:pStyle w:val="Compact"/>
-              <w:jc w:val="left"/>
-            </w:pPr>
-            <w:r>
-              <w:t xml:space="preserve">100</w:t>
+              <w:t xml:space="preserve">010</w:t>
+            </w:r>
+          </w:p>
+        </w:tc>
+        <w:tc>
+          <w:tcPr/>
+          <w:p>
+            <w:pPr>
+              <w:pStyle w:val="Compact"/>
+              <w:jc w:val="left"/>
+            </w:pPr>
+            <w:r>
+              <w:t xml:space="preserve">010</w:t>
             </w:r>
           </w:p>
         </w:tc>
@@ -1109,19 +1109,19 @@
               <w:jc w:val="left"/>
             </w:pPr>
             <w:r>
-              <w:t xml:space="preserve">200</w:t>
-            </w:r>
-          </w:p>
-        </w:tc>
-        <w:tc>
-          <w:tcPr/>
-          <w:p>
-            <w:pPr>
-              <w:pStyle w:val="Compact"/>
-              <w:jc w:val="left"/>
-            </w:pPr>
-            <w:r>
-              <w:t xml:space="preserve">200</w:t>
+              <w:t xml:space="preserve">020</w:t>
+            </w:r>
+          </w:p>
+        </w:tc>
+        <w:tc>
+          <w:tcPr/>
+          <w:p>
+            <w:pPr>
+              <w:pStyle w:val="Compact"/>
+              <w:jc w:val="left"/>
+            </w:pPr>
+            <w:r>
+              <w:t xml:space="preserve">020</w:t>
             </w:r>
           </w:p>
         </w:tc>
@@ -1231,19 +1231,19 @@
               <w:jc w:val="left"/>
             </w:pPr>
             <w:r>
-              <w:t xml:space="preserve">300</w:t>
-            </w:r>
-          </w:p>
-        </w:tc>
-        <w:tc>
-          <w:tcPr/>
-          <w:p>
-            <w:pPr>
-              <w:pStyle w:val="Compact"/>
-              <w:jc w:val="left"/>
-            </w:pPr>
-            <w:r>
-              <w:t xml:space="preserve">300</w:t>
+              <w:t xml:space="preserve">030</w:t>
+            </w:r>
+          </w:p>
+        </w:tc>
+        <w:tc>
+          <w:tcPr/>
+          <w:p>
+            <w:pPr>
+              <w:pStyle w:val="Compact"/>
+              <w:jc w:val="left"/>
+            </w:pPr>
+            <w:r>
+              <w:t xml:space="preserve">030</w:t>
             </w:r>
           </w:p>
         </w:tc>
@@ -1353,19 +1353,19 @@
               <w:jc w:val="left"/>
             </w:pPr>
             <w:r>
-              <w:t xml:space="preserve">400</w:t>
-            </w:r>
-          </w:p>
-        </w:tc>
-        <w:tc>
-          <w:tcPr/>
-          <w:p>
-            <w:pPr>
-              <w:pStyle w:val="Compact"/>
-              <w:jc w:val="left"/>
-            </w:pPr>
-            <w:r>
-              <w:t xml:space="preserve">400</w:t>
+              <w:t xml:space="preserve">040</w:t>
+            </w:r>
+          </w:p>
+        </w:tc>
+        <w:tc>
+          <w:tcPr/>
+          <w:p>
+            <w:pPr>
+              <w:pStyle w:val="Compact"/>
+              <w:jc w:val="left"/>
+            </w:pPr>
+            <w:r>
+              <w:t xml:space="preserve">040</w:t>
             </w:r>
           </w:p>
         </w:tc>
@@ -1475,19 +1475,19 @@
               <w:jc w:val="left"/>
             </w:pPr>
             <w:r>
-              <w:t xml:space="preserve">500</w:t>
-            </w:r>
-          </w:p>
-        </w:tc>
-        <w:tc>
-          <w:tcPr/>
-          <w:p>
-            <w:pPr>
-              <w:pStyle w:val="Compact"/>
-              <w:jc w:val="left"/>
-            </w:pPr>
-            <w:r>
-              <w:t xml:space="preserve">500</w:t>
+              <w:t xml:space="preserve">050</w:t>
+            </w:r>
+          </w:p>
+        </w:tc>
+        <w:tc>
+          <w:tcPr/>
+          <w:p>
+            <w:pPr>
+              <w:pStyle w:val="Compact"/>
+              <w:jc w:val="left"/>
+            </w:pPr>
+            <w:r>
+              <w:t xml:space="preserve">050</w:t>
             </w:r>
           </w:p>
         </w:tc>
@@ -1597,19 +1597,19 @@
               <w:jc w:val="left"/>
             </w:pPr>
             <w:r>
-              <w:t xml:space="preserve">600</w:t>
-            </w:r>
-          </w:p>
-        </w:tc>
-        <w:tc>
-          <w:tcPr/>
-          <w:p>
-            <w:pPr>
-              <w:pStyle w:val="Compact"/>
-              <w:jc w:val="left"/>
-            </w:pPr>
-            <w:r>
-              <w:t xml:space="preserve">600</w:t>
+              <w:t xml:space="preserve">060</w:t>
+            </w:r>
+          </w:p>
+        </w:tc>
+        <w:tc>
+          <w:tcPr/>
+          <w:p>
+            <w:pPr>
+              <w:pStyle w:val="Compact"/>
+              <w:jc w:val="left"/>
+            </w:pPr>
+            <w:r>
+              <w:t xml:space="preserve">060</w:t>
             </w:r>
           </w:p>
         </w:tc>
@@ -1719,19 +1719,19 @@
               <w:jc w:val="left"/>
             </w:pPr>
             <w:r>
-              <w:t xml:space="preserve">700</w:t>
-            </w:r>
-          </w:p>
-        </w:tc>
-        <w:tc>
-          <w:tcPr/>
-          <w:p>
-            <w:pPr>
-              <w:pStyle w:val="Compact"/>
-              <w:jc w:val="left"/>
-            </w:pPr>
-            <w:r>
-              <w:t xml:space="preserve">700</w:t>
+              <w:t xml:space="preserve">070</w:t>
+            </w:r>
+          </w:p>
+        </w:tc>
+        <w:tc>
+          <w:tcPr/>
+          <w:p>
+            <w:pPr>
+              <w:pStyle w:val="Compact"/>
+              <w:jc w:val="left"/>
+            </w:pPr>
+            <w:r>
+              <w:t xml:space="preserve">070</w:t>
             </w:r>
           </w:p>
         </w:tc>
@@ -1944,19 +1944,19 @@
               <w:jc w:val="left"/>
             </w:pPr>
             <w:r>
-              <w:t xml:space="preserve">300</w:t>
-            </w:r>
-          </w:p>
-        </w:tc>
-        <w:tc>
-          <w:tcPr/>
-          <w:p>
-            <w:pPr>
-              <w:pStyle w:val="Compact"/>
-              <w:jc w:val="left"/>
-            </w:pPr>
-            <w:r>
-              <w:t xml:space="preserve">200</w:t>
+              <w:t xml:space="preserve">030</w:t>
+            </w:r>
+          </w:p>
+        </w:tc>
+        <w:tc>
+          <w:tcPr/>
+          <w:p>
+            <w:pPr>
+              <w:pStyle w:val="Compact"/>
+              <w:jc w:val="left"/>
+            </w:pPr>
+            <w:r>
+              <w:t xml:space="preserve">020</w:t>
             </w:r>
           </w:p>
         </w:tc>
@@ -1982,19 +1982,19 @@
               <w:jc w:val="left"/>
             </w:pPr>
             <w:r>
-              <w:t xml:space="preserve">300</w:t>
-            </w:r>
-          </w:p>
-        </w:tc>
-        <w:tc>
-          <w:tcPr/>
-          <w:p>
-            <w:pPr>
-              <w:pStyle w:val="Compact"/>
-              <w:jc w:val="left"/>
-            </w:pPr>
-            <w:r>
-              <w:t xml:space="preserve">200</w:t>
+              <w:t xml:space="preserve">030</w:t>
+            </w:r>
+          </w:p>
+        </w:tc>
+        <w:tc>
+          <w:tcPr/>
+          <w:p>
+            <w:pPr>
+              <w:pStyle w:val="Compact"/>
+              <w:jc w:val="left"/>
+            </w:pPr>
+            <w:r>
+              <w:t xml:space="preserve">020</w:t>
             </w:r>
           </w:p>
         </w:tc>
@@ -2020,19 +2020,19 @@
               <w:jc w:val="left"/>
             </w:pPr>
             <w:r>
-              <w:t xml:space="preserve">500</w:t>
-            </w:r>
-          </w:p>
-        </w:tc>
-        <w:tc>
-          <w:tcPr/>
-          <w:p>
-            <w:pPr>
-              <w:pStyle w:val="Compact"/>
-              <w:jc w:val="left"/>
-            </w:pPr>
-            <w:r>
-              <w:t xml:space="preserve">400</w:t>
+              <w:t xml:space="preserve">050</w:t>
+            </w:r>
+          </w:p>
+        </w:tc>
+        <w:tc>
+          <w:tcPr/>
+          <w:p>
+            <w:pPr>
+              <w:pStyle w:val="Compact"/>
+              <w:jc w:val="left"/>
+            </w:pPr>
+            <w:r>
+              <w:t xml:space="preserve">040</w:t>
             </w:r>
           </w:p>
         </w:tc>
@@ -2058,19 +2058,19 @@
               <w:jc w:val="left"/>
             </w:pPr>
             <w:r>
-              <w:t xml:space="preserve">300</w:t>
-            </w:r>
-          </w:p>
-        </w:tc>
-        <w:tc>
-          <w:tcPr/>
-          <w:p>
-            <w:pPr>
-              <w:pStyle w:val="Compact"/>
-              <w:jc w:val="left"/>
-            </w:pPr>
-            <w:r>
-              <w:t xml:space="preserve">200</w:t>
+              <w:t xml:space="preserve">030</w:t>
+            </w:r>
+          </w:p>
+        </w:tc>
+        <w:tc>
+          <w:tcPr/>
+          <w:p>
+            <w:pPr>
+              <w:pStyle w:val="Compact"/>
+              <w:jc w:val="left"/>
+            </w:pPr>
+            <w:r>
+              <w:t xml:space="preserve">020</w:t>
             </w:r>
           </w:p>
         </w:tc>
@@ -2096,19 +2096,19 @@
               <w:jc w:val="left"/>
             </w:pPr>
             <w:r>
-              <w:t xml:space="preserve">300</w:t>
-            </w:r>
-          </w:p>
-        </w:tc>
-        <w:tc>
-          <w:tcPr/>
-          <w:p>
-            <w:pPr>
-              <w:pStyle w:val="Compact"/>
-              <w:jc w:val="left"/>
-            </w:pPr>
-            <w:r>
-              <w:t xml:space="preserve">200</w:t>
+              <w:t xml:space="preserve">030</w:t>
+            </w:r>
+          </w:p>
+        </w:tc>
+        <w:tc>
+          <w:tcPr/>
+          <w:p>
+            <w:pPr>
+              <w:pStyle w:val="Compact"/>
+              <w:jc w:val="left"/>
+            </w:pPr>
+            <w:r>
+              <w:t xml:space="preserve">020</w:t>
             </w:r>
           </w:p>
         </w:tc>
@@ -2134,19 +2134,19 @@
               <w:jc w:val="left"/>
             </w:pPr>
             <w:r>
-              <w:t xml:space="preserve">300</w:t>
-            </w:r>
-          </w:p>
-        </w:tc>
-        <w:tc>
-          <w:tcPr/>
-          <w:p>
-            <w:pPr>
-              <w:pStyle w:val="Compact"/>
-              <w:jc w:val="left"/>
-            </w:pPr>
-            <w:r>
-              <w:t xml:space="preserve">300</w:t>
+              <w:t xml:space="preserve">030</w:t>
+            </w:r>
+          </w:p>
+        </w:tc>
+        <w:tc>
+          <w:tcPr/>
+          <w:p>
+            <w:pPr>
+              <w:pStyle w:val="Compact"/>
+              <w:jc w:val="left"/>
+            </w:pPr>
+            <w:r>
+              <w:t xml:space="preserve">030</w:t>
             </w:r>
           </w:p>
         </w:tc>
@@ -2172,19 +2172,19 @@
               <w:jc w:val="left"/>
             </w:pPr>
             <w:r>
-              <w:t xml:space="preserve">300</w:t>
-            </w:r>
-          </w:p>
-        </w:tc>
-        <w:tc>
-          <w:tcPr/>
-          <w:p>
-            <w:pPr>
-              <w:pStyle w:val="Compact"/>
-              <w:jc w:val="left"/>
-            </w:pPr>
-            <w:r>
-              <w:t xml:space="preserve">300</w:t>
+              <w:t xml:space="preserve">030</w:t>
+            </w:r>
+          </w:p>
+        </w:tc>
+        <w:tc>
+          <w:tcPr/>
+          <w:p>
+            <w:pPr>
+              <w:pStyle w:val="Compact"/>
+              <w:jc w:val="left"/>
+            </w:pPr>
+            <w:r>
+              <w:t xml:space="preserve">030</w:t>
             </w:r>
           </w:p>
         </w:tc>

</xml_diff>